<commit_message>
alex notes, jamshed fix
</commit_message>
<xml_diff>
--- a/examples/jamshed/cv-bad-example-notes.docx
+++ b/examples/jamshed/cv-bad-example-notes.docx
@@ -3831,6 +3831,7 @@
           <w:szCs w:val="24"/>
         </w:rPr>
       </w:pPr>
+      <w:commentRangeStart w:id="13"/>
       <w:r>
         <w:rPr>
           <w:rFonts w:ascii="Times New Roman" w:eastAsia="Times New Roman" w:hAnsi="Times New Roman" w:cs="Times New Roman"/>
@@ -3886,7 +3887,7 @@
           <w:szCs w:val="24"/>
         </w:rPr>
       </w:pPr>
-      <w:commentRangeStart w:id="13"/>
+      <w:commentRangeStart w:id="14"/>
       <w:r>
         <w:rPr>
           <w:rFonts w:ascii="Times New Roman" w:eastAsia="Times New Roman" w:hAnsi="Times New Roman" w:cs="Times New Roman"/>
@@ -3895,12 +3896,12 @@
         </w:rPr>
         <w:t>I like anything that involves IT as I have been interested in that area since I was young.</w:t>
       </w:r>
-      <w:commentRangeEnd w:id="13"/>
+      <w:commentRangeEnd w:id="14"/>
       <w:r>
         <w:rPr>
           <w:rStyle w:val="CommentReference"/>
         </w:rPr>
-        <w:commentReference w:id="13"/>
+        <w:commentReference w:id="14"/>
       </w:r>
     </w:p>
     <w:p>
@@ -3916,7 +3917,7 @@
           <w:szCs w:val="24"/>
         </w:rPr>
       </w:pPr>
-      <w:commentRangeStart w:id="14"/>
+      <w:commentRangeStart w:id="15"/>
       <w:r>
         <w:rPr>
           <w:rFonts w:ascii="Times New Roman" w:eastAsia="Times New Roman" w:hAnsi="Times New Roman" w:cs="Times New Roman"/>
@@ -3925,12 +3926,12 @@
         </w:rPr>
         <w:t>I have a keen interest in current affairs.</w:t>
       </w:r>
-      <w:commentRangeEnd w:id="14"/>
+      <w:commentRangeEnd w:id="15"/>
       <w:r>
         <w:rPr>
           <w:rStyle w:val="CommentReference"/>
         </w:rPr>
-        <w:commentReference w:id="14"/>
+        <w:commentReference w:id="15"/>
       </w:r>
     </w:p>
     <w:p>
@@ -3967,8 +3968,8 @@
         </w:rPr>
         <w:t>Achievements:</w:t>
       </w:r>
-      <w:bookmarkStart w:id="15" w:name="_45vu7snfrcg0" w:colFirst="0" w:colLast="0"/>
-      <w:bookmarkEnd w:id="15"/>
+      <w:bookmarkStart w:id="16" w:name="_45vu7snfrcg0" w:colFirst="0" w:colLast="0"/>
+      <w:bookmarkEnd w:id="16"/>
     </w:p>
     <w:p>
       <w:pPr>
@@ -3982,7 +3983,7 @@
           <w:szCs w:val="24"/>
         </w:rPr>
       </w:pPr>
-      <w:commentRangeStart w:id="16"/>
+      <w:commentRangeStart w:id="17"/>
       <w:r>
         <w:rPr>
           <w:rFonts w:ascii="Times New Roman" w:eastAsia="Times New Roman" w:hAnsi="Times New Roman" w:cs="Times New Roman"/>
@@ -3991,12 +3992,12 @@
         </w:rPr>
         <w:t>I have completed a Programming Foundations with JavaScript, HTML and CSS course</w:t>
       </w:r>
-      <w:commentRangeEnd w:id="16"/>
+      <w:commentRangeEnd w:id="17"/>
       <w:r>
         <w:rPr>
           <w:rStyle w:val="CommentReference"/>
         </w:rPr>
-        <w:commentReference w:id="16"/>
+        <w:commentReference w:id="17"/>
       </w:r>
     </w:p>
     <w:p>
@@ -4048,7 +4049,7 @@
           <w:szCs w:val="24"/>
         </w:rPr>
       </w:pPr>
-      <w:commentRangeStart w:id="17"/>
+      <w:commentRangeStart w:id="18"/>
       <w:r>
         <w:rPr>
           <w:rFonts w:ascii="Times New Roman" w:eastAsia="Times New Roman" w:hAnsi="Times New Roman" w:cs="Times New Roman"/>
@@ -4073,12 +4074,19 @@
         </w:rPr>
         <w:t>Community College.</w:t>
       </w:r>
-      <w:commentRangeEnd w:id="17"/>
+      <w:commentRangeEnd w:id="18"/>
       <w:r>
         <w:rPr>
           <w:rStyle w:val="CommentReference"/>
         </w:rPr>
-        <w:commentReference w:id="17"/>
+        <w:commentReference w:id="18"/>
+      </w:r>
+      <w:commentRangeEnd w:id="13"/>
+      <w:r>
+        <w:rPr>
+          <w:rStyle w:val="CommentReference"/>
+        </w:rPr>
+        <w:commentReference w:id="13"/>
       </w:r>
     </w:p>
     <w:p>
@@ -4114,7 +4122,7 @@
           <w:szCs w:val="24"/>
         </w:rPr>
       </w:pPr>
-      <w:commentRangeStart w:id="18"/>
+      <w:commentRangeStart w:id="19"/>
       <w:r>
         <w:rPr>
           <w:rFonts w:ascii="Times New Roman" w:eastAsia="Times New Roman" w:hAnsi="Times New Roman" w:cs="Times New Roman"/>
@@ -4174,23 +4182,13 @@
         </w:rPr>
         <w:t xml:space="preserve">Mr. </w:t>
       </w:r>
-      <w:proofErr w:type="spellStart"/>
-      <w:r>
-        <w:rPr>
-          <w:rFonts w:ascii="Times New Roman" w:eastAsia="Times New Roman" w:hAnsi="Times New Roman" w:cs="Times New Roman"/>
-          <w:sz w:val="24"/>
-          <w:szCs w:val="24"/>
-        </w:rPr>
-        <w:t>Seasmor</w:t>
-      </w:r>
-      <w:proofErr w:type="spellEnd"/>
-      <w:r>
-        <w:rPr>
-          <w:rFonts w:ascii="Times New Roman" w:eastAsia="Times New Roman" w:hAnsi="Times New Roman" w:cs="Times New Roman"/>
-          <w:sz w:val="24"/>
-          <w:szCs w:val="24"/>
-        </w:rPr>
-        <w:t xml:space="preserve"> Skinner</w:t>
+      <w:r>
+        <w:rPr>
+          <w:rFonts w:ascii="Times New Roman" w:eastAsia="Times New Roman" w:hAnsi="Times New Roman" w:cs="Times New Roman"/>
+          <w:sz w:val="24"/>
+          <w:szCs w:val="24"/>
+        </w:rPr>
+        <w:t>Seasmor Skinner</w:t>
       </w:r>
       <w:r>
         <w:rPr>
@@ -4241,34 +4239,14 @@
         <w:tab/>
         <w:t xml:space="preserve">Mr. </w:t>
       </w:r>
-      <w:proofErr w:type="spellStart"/>
-      <w:r>
-        <w:rPr>
-          <w:rFonts w:ascii="Times New Roman" w:eastAsia="Times New Roman" w:hAnsi="Times New Roman" w:cs="Times New Roman"/>
-          <w:sz w:val="24"/>
-          <w:szCs w:val="24"/>
-        </w:rPr>
-        <w:t>Apu</w:t>
-      </w:r>
-      <w:proofErr w:type="spellEnd"/>
-      <w:r>
-        <w:rPr>
-          <w:rFonts w:ascii="Times New Roman" w:eastAsia="Times New Roman" w:hAnsi="Times New Roman" w:cs="Times New Roman"/>
-          <w:sz w:val="24"/>
-          <w:szCs w:val="24"/>
-        </w:rPr>
-        <w:t xml:space="preserve"> </w:t>
-      </w:r>
-      <w:proofErr w:type="spellStart"/>
-      <w:r>
-        <w:rPr>
-          <w:rFonts w:ascii="Times New Roman" w:eastAsia="Times New Roman" w:hAnsi="Times New Roman" w:cs="Times New Roman"/>
-          <w:sz w:val="24"/>
-          <w:szCs w:val="24"/>
-        </w:rPr>
-        <w:t>Nahasapeemapetilon</w:t>
-      </w:r>
-      <w:proofErr w:type="spellEnd"/>
+      <w:r>
+        <w:rPr>
+          <w:rFonts w:ascii="Times New Roman" w:eastAsia="Times New Roman" w:hAnsi="Times New Roman" w:cs="Times New Roman"/>
+          <w:sz w:val="24"/>
+          <w:szCs w:val="24"/>
+        </w:rPr>
+        <w:t>Apu Nahasapeemapetilon</w:t>
+      </w:r>
     </w:p>
     <w:p>
       <w:pPr>
@@ -4484,12 +4462,12 @@
         </w:rPr>
         <w:t>1231234</w:t>
       </w:r>
-      <w:commentRangeEnd w:id="18"/>
+      <w:commentRangeEnd w:id="19"/>
       <w:r>
         <w:rPr>
           <w:rStyle w:val="CommentReference"/>
         </w:rPr>
-        <w:commentReference w:id="18"/>
+        <w:commentReference w:id="19"/>
       </w:r>
     </w:p>
     <w:p>
@@ -4532,16 +4510,7 @@
           <w:sz w:val="24"/>
           <w:szCs w:val="24"/>
         </w:rPr>
-        <w:t>Signed: ___________________</w:t>
-      </w:r>
-      <w:proofErr w:type="gramStart"/>
-      <w:r>
-        <w:rPr>
-          <w:rFonts w:ascii="Times New Roman" w:eastAsia="Times New Roman" w:hAnsi="Times New Roman" w:cs="Times New Roman"/>
-          <w:sz w:val="24"/>
-          <w:szCs w:val="24"/>
-        </w:rPr>
-        <w:t xml:space="preserve">_  </w:t>
+        <w:t xml:space="preserve">Signed: ____________________  </w:t>
       </w:r>
       <w:r>
         <w:rPr>
@@ -4551,7 +4520,6 @@
         </w:rPr>
         <w:tab/>
       </w:r>
-      <w:proofErr w:type="gramEnd"/>
       <w:r>
         <w:rPr>
           <w:rFonts w:ascii="Times New Roman" w:eastAsia="Times New Roman" w:hAnsi="Times New Roman" w:cs="Times New Roman"/>
@@ -4595,18 +4563,8 @@
           <w:sz w:val="24"/>
           <w:szCs w:val="24"/>
         </w:rPr>
-        <w:t xml:space="preserve">Jamshed </w:t>
-      </w:r>
-      <w:proofErr w:type="spellStart"/>
-      <w:r>
-        <w:rPr>
-          <w:rFonts w:ascii="Times New Roman" w:eastAsia="Times New Roman" w:hAnsi="Times New Roman" w:cs="Times New Roman"/>
-          <w:sz w:val="24"/>
-          <w:szCs w:val="24"/>
-        </w:rPr>
-        <w:t>Nahasapeemapetilon</w:t>
-      </w:r>
-      <w:proofErr w:type="spellEnd"/>
+        <w:t>Jamshed Nahasapeemapetilon</w:t>
+      </w:r>
     </w:p>
     <w:p>
       <w:pPr>
@@ -4659,15 +4617,11 @@
         <w:annotationRef/>
       </w:r>
       <w:r>
-        <w:t xml:space="preserve">Okay, but we can do better.  What </w:t>
-      </w:r>
-      <w:proofErr w:type="spellStart"/>
-      <w:proofErr w:type="gramStart"/>
-      <w:r>
-        <w:t>your</w:t>
-      </w:r>
-      <w:proofErr w:type="spellEnd"/>
-      <w:proofErr w:type="gramEnd"/>
+        <w:t>Okay, but we can do better.  What you</w:t>
+      </w:r>
+      <w:r>
+        <w:t xml:space="preserve"> are</w:t>
+      </w:r>
       <w:r>
         <w:t xml:space="preserve"> doing now, or training for.</w:t>
       </w:r>
@@ -4701,15 +4655,7 @@
         <w:annotationRef/>
       </w:r>
       <w:r>
-        <w:t xml:space="preserve">Should be a </w:t>
-      </w:r>
-      <w:proofErr w:type="spellStart"/>
-      <w:r>
-        <w:t>tel</w:t>
-      </w:r>
-      <w:proofErr w:type="spellEnd"/>
-      <w:r>
-        <w:t>: link</w:t>
+        <w:t>Should be a tel: link</w:t>
       </w:r>
     </w:p>
   </w:comment>
@@ -4837,13 +4783,8 @@
         <w:annotationRef/>
       </w:r>
       <w:r>
-        <w:t>Fore dates, just do month, year, not dd/mm/</w:t>
-      </w:r>
-      <w:proofErr w:type="spellStart"/>
-      <w:r>
-        <w:t>yyy</w:t>
-      </w:r>
-      <w:proofErr w:type="spellEnd"/>
+        <w:t>Fore dates, just do month, year, not dd/mm/yyy</w:t>
+      </w:r>
     </w:p>
   </w:comment>
   <w:comment w:id="11" w:author="Author" w:initials="A">
@@ -4862,7 +4803,7 @@
       </w:r>
     </w:p>
   </w:comment>
-  <w:comment w:id="13" w:author="Author" w:initials="A">
+  <w:comment w:id="14" w:author="Author" w:initials="A">
     <w:p>
       <w:pPr>
         <w:pStyle w:val="CommentText"/>
@@ -4878,7 +4819,7 @@
       </w:r>
     </w:p>
   </w:comment>
-  <w:comment w:id="14" w:author="Author" w:initials="A">
+  <w:comment w:id="15" w:author="Author" w:initials="A">
     <w:p>
       <w:pPr>
         <w:pStyle w:val="CommentText"/>
@@ -4891,31 +4832,6 @@
       </w:r>
       <w:r>
         <w:t>Hmmm? be careful</w:t>
-      </w:r>
-    </w:p>
-  </w:comment>
-  <w:comment w:id="16" w:author="Author" w:initials="A">
-    <w:p>
-      <w:pPr>
-        <w:pStyle w:val="CommentText"/>
-      </w:pPr>
-      <w:r>
-        <w:rPr>
-          <w:rStyle w:val="CommentReference"/>
-        </w:rPr>
-        <w:annotationRef/>
-      </w:r>
-      <w:r>
-        <w:t xml:space="preserve">Provider, </w:t>
-      </w:r>
-      <w:r>
-        <w:rPr>
-          <w:rStyle w:val="CommentReference"/>
-        </w:rPr>
-        <w:annotationRef/>
-      </w:r>
-      <w:r>
-        <w:t>Name and Date of Cert</w:t>
       </w:r>
     </w:p>
   </w:comment>
@@ -4931,11 +4847,55 @@
         <w:annotationRef/>
       </w:r>
       <w:r>
-        <w:t>Hmmm?</w:t>
+        <w:t xml:space="preserve">Provider, </w:t>
+      </w:r>
+      <w:r>
+        <w:rPr>
+          <w:rStyle w:val="CommentReference"/>
+        </w:rPr>
+        <w:annotationRef/>
+      </w:r>
+      <w:r>
+        <w:t>Name and Date of Cert</w:t>
       </w:r>
     </w:p>
   </w:comment>
   <w:comment w:id="18" w:author="Author" w:initials="A">
+    <w:p>
+      <w:pPr>
+        <w:pStyle w:val="CommentText"/>
+      </w:pPr>
+      <w:r>
+        <w:rPr>
+          <w:rStyle w:val="CommentReference"/>
+        </w:rPr>
+        <w:annotationRef/>
+      </w:r>
+      <w:r>
+        <w:t>Hmmm?</w:t>
+      </w:r>
+    </w:p>
+  </w:comment>
+  <w:comment w:id="13" w:author="Mark Crowe" w:date="2024-02-27T22:08:00Z" w:initials="MC">
+    <w:p>
+      <w:pPr>
+        <w:pStyle w:val="CommentText"/>
+      </w:pPr>
+      <w:r>
+        <w:t>Write</w:t>
+      </w:r>
+      <w:r>
+        <w:rPr>
+          <w:rStyle w:val="CommentReference"/>
+        </w:rPr>
+        <w:annotationRef/>
+      </w:r>
+      <w:r>
+        <w:t xml:space="preserve"> in the third person</w:t>
+      </w:r>
+    </w:p>
+  </w:comment>
+  <w:comment w:id="19" w:author="Author" w:initials="A">
     <w:p>
       <w:pPr>
         <w:pStyle w:val="CommentText"/>
@@ -4976,8 +4936,15 @@
   <w15:commentEx w15:paraId="2AF0DEF7" w15:done="0"/>
   <w15:commentEx w15:paraId="4D9F6B84" w15:done="0"/>
   <w15:commentEx w15:paraId="0E17284D" w15:done="0"/>
+  <w15:commentEx w15:paraId="73549FE2" w15:done="0"/>
   <w15:commentEx w15:paraId="18879F39" w15:done="0"/>
 </w15:commentsEx>
+</file>
+
+<file path=word/commentsExtensible.xml><?xml version="1.0" encoding="utf-8"?>
+<w16cex:commentsExtensible xmlns:wpc="http://schemas.microsoft.com/office/word/2010/wordprocessingCanvas" xmlns:cx="http://schemas.microsoft.com/office/drawing/2014/chartex" xmlns:cx1="http://schemas.microsoft.com/office/drawing/2015/9/8/chartex" xmlns:cx2="http://schemas.microsoft.com/office/drawing/2015/10/21/chartex" xmlns:cx3="http://schemas.microsoft.com/office/drawing/2016/5/9/chartex" xmlns:cx4="http://schemas.microsoft.com/office/drawing/2016/5/10/chartex" xmlns:cx5="http://schemas.microsoft.com/office/drawing/2016/5/11/chartex" xmlns:cx6="http://schemas.microsoft.com/office/drawing/2016/5/12/chartex" xmlns:cx7="http://schemas.microsoft.com/office/drawing/2016/5/13/chartex" xmlns:cx8="http://schemas.microsoft.com/office/drawing/2016/5/14/chartex" xmlns:cr="http://schemas.microsoft.com/office/comments/2020/reactions" xmlns:mc="http://schemas.openxmlformats.org/markup-compatibility/2006" xmlns:aink="http://schemas.microsoft.com/office/drawing/2016/ink" xmlns:am3d="http://schemas.microsoft.com/office/drawing/2017/model3d" xmlns:o="urn:schemas-microsoft-com:office:office" xmlns:oel="http://schemas.microsoft.com/office/2019/extlst" xmlns:r="http://schemas.openxmlformats.org/officeDocument/2006/relationships" xmlns:m="http://schemas.openxmlformats.org/officeDocument/2006/math" xmlns:v="urn:schemas-microsoft-com:vml" xmlns:wp14="http://schemas.microsoft.com/office/word/2010/wordprocessingDrawing" xmlns:wp="http://schemas.openxmlformats.org/drawingml/2006/wordprocessingDrawing" xmlns:w10="urn:schemas-microsoft-com:office:word" xmlns:w="http://schemas.openxmlformats.org/wordprocessingml/2006/main" xmlns:w14="http://schemas.microsoft.com/office/word/2010/wordml" xmlns:w15="http://schemas.microsoft.com/office/word/2012/wordml" xmlns:w16cex="http://schemas.microsoft.com/office/word/2018/wordml/cex" xmlns:w16cid="http://schemas.microsoft.com/office/word/2016/wordml/cid" xmlns:w16="http://schemas.microsoft.com/office/word/2018/wordml" xmlns:w16sdtdh="http://schemas.microsoft.com/office/word/2020/wordml/sdtdatahash" xmlns:w16se="http://schemas.microsoft.com/office/word/2015/wordml/symex" xmlns:wpg="http://schemas.microsoft.com/office/word/2010/wordprocessingGroup" xmlns:wpi="http://schemas.microsoft.com/office/word/2010/wordprocessingInk" xmlns:wne="http://schemas.microsoft.com/office/word/2006/wordml" xmlns:wps="http://schemas.microsoft.com/office/word/2010/wordprocessingShape" mc:Ignorable="w14 w15 w16se w16cid w16 w16cex w16sdtdh cr wp14">
+  <w16cex:commentExtensible w16cex:durableId="1CF99105" w16cex:dateUtc="2024-02-27T22:08:00Z"/>
+</w16cex:commentsExtensible>
 </file>
 
 <file path=word/commentsIds.xml><?xml version="1.0" encoding="utf-8"?>
@@ -4999,6 +4966,7 @@
   <w16cid:commentId w16cid:paraId="2AF0DEF7" w16cid:durableId="2862E0C5"/>
   <w16cid:commentId w16cid:paraId="4D9F6B84" w16cid:durableId="3BE3825D"/>
   <w16cid:commentId w16cid:paraId="0E17284D" w16cid:durableId="4ECB7DEE"/>
+  <w16cid:commentId w16cid:paraId="73549FE2" w16cid:durableId="1CF99105"/>
   <w16cid:commentId w16cid:paraId="18879F39" w16cid:durableId="0DA341ED"/>
 </w16cid:commentsIds>
 </file>
@@ -5520,6 +5488,14 @@
     <w:abstractNumId w:val="0"/>
   </w:num>
 </w:numbering>
+</file>
+
+<file path=word/people.xml><?xml version="1.0" encoding="utf-8"?>
+<w15:people xmlns:wpc="http://schemas.microsoft.com/office/word/2010/wordprocessingCanvas" xmlns:cx="http://schemas.microsoft.com/office/drawing/2014/chartex" xmlns:cx1="http://schemas.microsoft.com/office/drawing/2015/9/8/chartex" xmlns:cx2="http://schemas.microsoft.com/office/drawing/2015/10/21/chartex" xmlns:cx3="http://schemas.microsoft.com/office/drawing/2016/5/9/chartex" xmlns:cx4="http://schemas.microsoft.com/office/drawing/2016/5/10/chartex" xmlns:cx5="http://schemas.microsoft.com/office/drawing/2016/5/11/chartex" xmlns:cx6="http://schemas.microsoft.com/office/drawing/2016/5/12/chartex" xmlns:cx7="http://schemas.microsoft.com/office/drawing/2016/5/13/chartex" xmlns:cx8="http://schemas.microsoft.com/office/drawing/2016/5/14/chartex" xmlns:mc="http://schemas.openxmlformats.org/markup-compatibility/2006" xmlns:aink="http://schemas.microsoft.com/office/drawing/2016/ink" xmlns:am3d="http://schemas.microsoft.com/office/drawing/2017/model3d" xmlns:o="urn:schemas-microsoft-com:office:office" xmlns:oel="http://schemas.microsoft.com/office/2019/extlst" xmlns:r="http://schemas.openxmlformats.org/officeDocument/2006/relationships" xmlns:m="http://schemas.openxmlformats.org/officeDocument/2006/math" xmlns:v="urn:schemas-microsoft-com:vml" xmlns:wp14="http://schemas.microsoft.com/office/word/2010/wordprocessingDrawing" xmlns:wp="http://schemas.openxmlformats.org/drawingml/2006/wordprocessingDrawing" xmlns:w10="urn:schemas-microsoft-com:office:word" xmlns:w="http://schemas.openxmlformats.org/wordprocessingml/2006/main" xmlns:w14="http://schemas.microsoft.com/office/word/2010/wordml" xmlns:w15="http://schemas.microsoft.com/office/word/2012/wordml" xmlns:w16cex="http://schemas.microsoft.com/office/word/2018/wordml/cex" xmlns:w16cid="http://schemas.microsoft.com/office/word/2016/wordml/cid" xmlns:w16="http://schemas.microsoft.com/office/word/2018/wordml" xmlns:w16sdtdh="http://schemas.microsoft.com/office/word/2020/wordml/sdtdatahash" xmlns:w16se="http://schemas.microsoft.com/office/word/2015/wordml/symex" xmlns:wpg="http://schemas.microsoft.com/office/word/2010/wordprocessingGroup" xmlns:wpi="http://schemas.microsoft.com/office/word/2010/wordprocessingInk" xmlns:wne="http://schemas.microsoft.com/office/word/2006/wordml" xmlns:wps="http://schemas.microsoft.com/office/word/2010/wordprocessingShape" mc:Ignorable="w14 w15 w16se w16cid w16 w16cex w16sdtdh wp14">
+  <w15:person w15:author="Mark Crowe">
+    <w15:presenceInfo w15:providerId="Windows Live" w15:userId="faa04be4138c9580"/>
+  </w15:person>
+</w15:people>
 </file>
 
 <file path=word/styles.xml><?xml version="1.0" encoding="utf-8"?>

</xml_diff>